<commit_message>
Corrected erroneous model names in documentation for NG genset
</commit_message>
<xml_diff>
--- a/Components/SimulinkOpal/Genset/NGGensetDocumentation.docx
+++ b/Components/SimulinkOpal/Genset/NGGensetDocumentation.docx
@@ -66,7 +66,14 @@
                 <w:color w:val="1F497D" w:themeColor="text2"/>
                 <w:sz w:val="28"/>
               </w:rPr>
-              <w:t>/Generator</w:t>
+              <w:t>/</w:t>
+            </w:r>
+            <w:r>
+              <w:rPr>
+                <w:color w:val="1F497D" w:themeColor="text2"/>
+                <w:sz w:val="28"/>
+              </w:rPr>
+              <w:t>NG_3_5_MVA_Generator</w:t>
             </w:r>
           </w:p>
         </w:tc>
@@ -159,9 +166,9 @@
               </w:rPr>
               <w:drawing>
                 <wp:inline distT="0" distB="0" distL="0" distR="0">
-                  <wp:extent cx="1337310" cy="828040"/>
-                  <wp:effectExtent l="0" t="0" r="0" b="0"/>
-                  <wp:docPr id="6" name="Picture 6"/>
+                  <wp:extent cx="1347788" cy="1066782"/>
+                  <wp:effectExtent l="0" t="0" r="5080" b="635"/>
+                  <wp:docPr id="1" name="Picture 1"/>
                   <wp:cNvGraphicFramePr>
                     <a:graphicFrameLocks xmlns:a="http://schemas.openxmlformats.org/drawingml/2006/main" noChangeAspect="1"/>
                   </wp:cNvGraphicFramePr>
@@ -169,12 +176,12 @@
                     <a:graphicData uri="http://schemas.openxmlformats.org/drawingml/2006/picture">
                       <pic:pic xmlns:pic="http://schemas.openxmlformats.org/drawingml/2006/picture">
                         <pic:nvPicPr>
-                          <pic:cNvPr id="0" name="Picture 2"/>
+                          <pic:cNvPr id="0" name="Picture 1"/>
                           <pic:cNvPicPr>
                             <a:picLocks noChangeAspect="1" noChangeArrowheads="1"/>
                           </pic:cNvPicPr>
                         </pic:nvPicPr>
-                        <pic:blipFill>
+                        <pic:blipFill rotWithShape="1">
                           <a:blip r:embed="rId9" cstate="print">
                             <a:extLst>
                               <a:ext uri="{28A0092B-C50C-407E-A947-70E740481C1C}">
@@ -182,15 +189,13 @@
                               </a:ext>
                             </a:extLst>
                           </a:blip>
-                          <a:srcRect/>
-                          <a:stretch>
-                            <a:fillRect/>
-                          </a:stretch>
+                          <a:srcRect l="58789" t="2379" r="16785" b="63590"/>
+                          <a:stretch/>
                         </pic:blipFill>
                         <pic:spPr bwMode="auto">
                           <a:xfrm>
                             <a:off x="0" y="0"/>
-                            <a:ext cx="1337310" cy="828040"/>
+                            <a:ext cx="1355356" cy="1072772"/>
                           </a:xfrm>
                           <a:prstGeom prst="rect">
                             <a:avLst/>
@@ -199,6 +204,11 @@
                           <a:ln>
                             <a:noFill/>
                           </a:ln>
+                          <a:extLst>
+                            <a:ext uri="{53640926-AAD7-44D8-BBD7-CCE9431645EC}">
+                              <a14:shadowObscured xmlns:a14="http://schemas.microsoft.com/office/drawing/2010/main"/>
+                            </a:ext>
+                          </a:extLst>
                         </pic:spPr>
                       </pic:pic>
                     </a:graphicData>
@@ -622,8 +632,6 @@
             <w:r>
               <w:t xml:space="preserve"> library.  NB:  At the top level, the model bit “SIL_HIM” needs to be set to “0” for simulation mode and to “1” for HIL mode, using the OPAL platform.</w:t>
             </w:r>
-            <w:bookmarkStart w:id="0" w:name="_GoBack"/>
-            <w:bookmarkEnd w:id="0"/>
           </w:p>
           <w:p/>
           <w:p>
@@ -1072,13 +1080,16 @@
           </w:p>
           <w:p/>
           <w:p>
+            <w:pPr>
+              <w:jc w:val="center"/>
+            </w:pPr>
             <w:r>
               <w:rPr>
                 <w:noProof/>
               </w:rPr>
               <w:drawing>
-                <wp:inline distT="0" distB="0" distL="0" distR="0">
-                  <wp:extent cx="3183756" cy="1190445"/>
+                <wp:inline distT="0" distB="0" distL="0" distR="0" wp14:anchorId="672681FE" wp14:editId="4B55CB9C">
+                  <wp:extent cx="4801830" cy="1795463"/>
                   <wp:effectExtent l="0" t="0" r="0" b="0"/>
                   <wp:docPr id="7" name="Picture 7"/>
                   <wp:cNvGraphicFramePr>
@@ -1107,7 +1118,7 @@
                         <pic:spPr bwMode="auto">
                           <a:xfrm>
                             <a:off x="0" y="0"/>
-                            <a:ext cx="3186995" cy="1191656"/>
+                            <a:ext cx="4810771" cy="1798806"/>
                           </a:xfrm>
                           <a:prstGeom prst="rect">
                             <a:avLst/>
@@ -1128,9 +1139,13 @@
                 </wp:inline>
               </w:drawing>
             </w:r>
-            <w:r>
-              <w:t xml:space="preserve"> </w:t>
-            </w:r>
+          </w:p>
+          <w:p>
+            <w:pPr>
+              <w:jc w:val="center"/>
+            </w:pPr>
+            <w:bookmarkStart w:id="0" w:name="_GoBack"/>
+            <w:bookmarkEnd w:id="0"/>
           </w:p>
         </w:tc>
       </w:tr>
@@ -3190,7 +3205,7 @@
 </file>
 
 <file path=customXml/itemProps1.xml><?xml version="1.0" encoding="utf-8"?>
-<ds:datastoreItem xmlns:ds="http://schemas.openxmlformats.org/officeDocument/2006/customXml" ds:itemID="{27E6C830-2677-45F9-AF06-0FA2BF962C92}">
+<ds:datastoreItem xmlns:ds="http://schemas.openxmlformats.org/officeDocument/2006/customXml" ds:itemID="{D7656ED2-1832-4180-A9D9-50BB23DF9A65}">
   <ds:schemaRefs>
     <ds:schemaRef ds:uri="http://schemas.openxmlformats.org/officeDocument/2006/bibliography"/>
   </ds:schemaRefs>

</xml_diff>